<commit_message>
added load cell standards to wiring standards
</commit_message>
<xml_diff>
--- a/03 - Electrical Documentation/Wiring Standards Documentation.docx
+++ b/03 - Electrical Documentation/Wiring Standards Documentation.docx
@@ -1886,14 +1886,27 @@
       <w:r>
         <w:t xml:space="preserve">Figure </w:t>
       </w:r>
-      <w:fldSimple w:instr=" SEQ Figure \* ARABIC ">
-        <w:r>
-          <w:rPr>
-            <w:noProof/>
-          </w:rPr>
-          <w:t>1</w:t>
-        </w:r>
-      </w:fldSimple>
+      <w:r>
+        <w:fldChar w:fldCharType="begin"/>
+      </w:r>
+      <w:r>
+        <w:instrText xml:space="preserve"> SEQ Figure \* ARABIC </w:instrText>
+      </w:r>
+      <w:r>
+        <w:fldChar w:fldCharType="separate"/>
+      </w:r>
+      <w:r>
+        <w:rPr>
+          <w:noProof/>
+        </w:rPr>
+        <w:t>1</w:t>
+      </w:r>
+      <w:r>
+        <w:rPr>
+          <w:noProof/>
+        </w:rPr>
+        <w:fldChar w:fldCharType="end"/>
+      </w:r>
       <w:r>
         <w:t>: High-level overview of electrical wiring</w:t>
       </w:r>
@@ -2037,14 +2050,27 @@
       <w:r>
         <w:t xml:space="preserve">Figure </w:t>
       </w:r>
-      <w:fldSimple w:instr=" SEQ Figure \* ARABIC ">
-        <w:r>
-          <w:rPr>
-            <w:noProof/>
-          </w:rPr>
-          <w:t>2</w:t>
-        </w:r>
-      </w:fldSimple>
+      <w:r>
+        <w:fldChar w:fldCharType="begin"/>
+      </w:r>
+      <w:r>
+        <w:instrText xml:space="preserve"> SEQ Figure \* ARABIC </w:instrText>
+      </w:r>
+      <w:r>
+        <w:fldChar w:fldCharType="separate"/>
+      </w:r>
+      <w:r>
+        <w:rPr>
+          <w:noProof/>
+        </w:rPr>
+        <w:t>2</w:t>
+      </w:r>
+      <w:r>
+        <w:rPr>
+          <w:noProof/>
+        </w:rPr>
+        <w:fldChar w:fldCharType="end"/>
+      </w:r>
       <w:r>
         <w:t>: XT30 Connectors</w:t>
       </w:r>
@@ -2343,14 +2369,27 @@
       <w:r>
         <w:t xml:space="preserve">Figure </w:t>
       </w:r>
-      <w:fldSimple w:instr=" SEQ Figure \* ARABIC ">
-        <w:r>
-          <w:rPr>
-            <w:noProof/>
-          </w:rPr>
-          <w:t>3</w:t>
-        </w:r>
-      </w:fldSimple>
+      <w:r>
+        <w:fldChar w:fldCharType="begin"/>
+      </w:r>
+      <w:r>
+        <w:instrText xml:space="preserve"> SEQ Figure \* ARABIC </w:instrText>
+      </w:r>
+      <w:r>
+        <w:fldChar w:fldCharType="separate"/>
+      </w:r>
+      <w:r>
+        <w:rPr>
+          <w:noProof/>
+        </w:rPr>
+        <w:t>3</w:t>
+      </w:r>
+      <w:r>
+        <w:rPr>
+          <w:noProof/>
+        </w:rPr>
+        <w:fldChar w:fldCharType="end"/>
+      </w:r>
       <w:r>
         <w:t xml:space="preserve">: </w:t>
       </w:r>
@@ -3098,14 +3137,27 @@
       <w:r>
         <w:t xml:space="preserve">Figure </w:t>
       </w:r>
-      <w:fldSimple w:instr=" SEQ Figure \* ARABIC ">
-        <w:r>
-          <w:rPr>
-            <w:noProof/>
-          </w:rPr>
-          <w:t>4</w:t>
-        </w:r>
-      </w:fldSimple>
+      <w:r>
+        <w:fldChar w:fldCharType="begin"/>
+      </w:r>
+      <w:r>
+        <w:instrText xml:space="preserve"> SEQ Figure \* ARABIC </w:instrText>
+      </w:r>
+      <w:r>
+        <w:fldChar w:fldCharType="separate"/>
+      </w:r>
+      <w:r>
+        <w:rPr>
+          <w:noProof/>
+        </w:rPr>
+        <w:t>4</w:t>
+      </w:r>
+      <w:r>
+        <w:rPr>
+          <w:noProof/>
+        </w:rPr>
+        <w:fldChar w:fldCharType="end"/>
+      </w:r>
       <w:r>
         <w:t xml:space="preserve">: </w:t>
       </w:r>
@@ -3672,6 +3724,9 @@
               <w:pStyle w:val="Heading4"/>
               <w:outlineLvl w:val="3"/>
             </w:pPr>
+            <w:r>
+              <w:t>Load Cell</w:t>
+            </w:r>
           </w:p>
           <w:tbl>
             <w:tblPr>
@@ -3774,13 +3829,21 @@
                 <w:tcPr>
                   <w:tcW w:w="1424" w:type="dxa"/>
                 </w:tcPr>
-                <w:p/>
+                <w:p>
+                  <w:r>
+                    <w:t>Red</w:t>
+                  </w:r>
+                </w:p>
               </w:tc>
               <w:tc>
                 <w:tcPr>
                   <w:tcW w:w="2725" w:type="dxa"/>
                 </w:tcPr>
-                <w:p/>
+                <w:p>
+                  <w:r>
+                    <w:t>Power</w:t>
+                  </w:r>
+                </w:p>
               </w:tc>
             </w:tr>
             <w:tr>
@@ -3804,13 +3867,21 @@
                 <w:tcPr>
                   <w:tcW w:w="1424" w:type="dxa"/>
                 </w:tcPr>
-                <w:p/>
+                <w:p>
+                  <w:r>
+                    <w:t xml:space="preserve">Green </w:t>
+                  </w:r>
+                </w:p>
               </w:tc>
               <w:tc>
                 <w:tcPr>
                   <w:tcW w:w="2725" w:type="dxa"/>
                 </w:tcPr>
-                <w:p/>
+                <w:p>
+                  <w:r>
+                    <w:t>A+</w:t>
+                  </w:r>
+                </w:p>
               </w:tc>
             </w:tr>
             <w:tr>
@@ -3834,13 +3905,21 @@
                 <w:tcPr>
                   <w:tcW w:w="1424" w:type="dxa"/>
                 </w:tcPr>
-                <w:p/>
+                <w:p>
+                  <w:r>
+                    <w:t>White</w:t>
+                  </w:r>
+                </w:p>
               </w:tc>
               <w:tc>
                 <w:tcPr>
                   <w:tcW w:w="2725" w:type="dxa"/>
                 </w:tcPr>
-                <w:p/>
+                <w:p>
+                  <w:r>
+                    <w:t>A-</w:t>
+                  </w:r>
+                </w:p>
               </w:tc>
             </w:tr>
             <w:tr>
@@ -3864,13 +3943,21 @@
                 <w:tcPr>
                   <w:tcW w:w="1424" w:type="dxa"/>
                 </w:tcPr>
-                <w:p/>
+                <w:p>
+                  <w:r>
+                    <w:t>Black</w:t>
+                  </w:r>
+                </w:p>
               </w:tc>
               <w:tc>
                 <w:tcPr>
                   <w:tcW w:w="2725" w:type="dxa"/>
                 </w:tcPr>
-                <w:p/>
+                <w:p>
+                  <w:r>
+                    <w:t>Ground</w:t>
+                  </w:r>
+                </w:p>
               </w:tc>
             </w:tr>
           </w:tbl>
@@ -4417,14 +4504,27 @@
       <w:r>
         <w:t xml:space="preserve">Figure </w:t>
       </w:r>
-      <w:fldSimple w:instr=" SEQ Figure \* ARABIC ">
-        <w:r>
-          <w:rPr>
-            <w:noProof/>
-          </w:rPr>
-          <w:t>5</w:t>
-        </w:r>
-      </w:fldSimple>
+      <w:r>
+        <w:fldChar w:fldCharType="begin"/>
+      </w:r>
+      <w:r>
+        <w:instrText xml:space="preserve"> SEQ Figure \* ARABIC </w:instrText>
+      </w:r>
+      <w:r>
+        <w:fldChar w:fldCharType="separate"/>
+      </w:r>
+      <w:r>
+        <w:rPr>
+          <w:noProof/>
+        </w:rPr>
+        <w:t>5</w:t>
+      </w:r>
+      <w:r>
+        <w:rPr>
+          <w:noProof/>
+        </w:rPr>
+        <w:fldChar w:fldCharType="end"/>
+      </w:r>
       <w:r>
         <w:t xml:space="preserve">: </w:t>
       </w:r>
@@ -5159,14 +5259,27 @@
       <w:r>
         <w:t xml:space="preserve">Figure </w:t>
       </w:r>
-      <w:fldSimple w:instr=" SEQ Figure \* ARABIC ">
-        <w:r>
-          <w:rPr>
-            <w:noProof/>
-          </w:rPr>
-          <w:t>6</w:t>
-        </w:r>
-      </w:fldSimple>
+      <w:r>
+        <w:fldChar w:fldCharType="begin"/>
+      </w:r>
+      <w:r>
+        <w:instrText xml:space="preserve"> SEQ Figure \* ARABIC </w:instrText>
+      </w:r>
+      <w:r>
+        <w:fldChar w:fldCharType="separate"/>
+      </w:r>
+      <w:r>
+        <w:rPr>
+          <w:noProof/>
+        </w:rPr>
+        <w:t>6</w:t>
+      </w:r>
+      <w:r>
+        <w:rPr>
+          <w:noProof/>
+        </w:rPr>
+        <w:fldChar w:fldCharType="end"/>
+      </w:r>
       <w:r>
         <w:t xml:space="preserve">: </w:t>
       </w:r>

</xml_diff>